<commit_message>
Updated CV to v4
</commit_message>
<xml_diff>
--- a/Jaime_GGB_CV_new_v3.docx
+++ b/Jaime_GGB_CV_new_v3.docx
@@ -78,6 +78,7 @@
           <w:lang w:val="es-ES"/>
         </w:rPr>
       </w:pPr>
+      <w:bookmarkStart w:id="0" w:name="_Hlk124760252"/>
       <w:r>
         <w:rPr>
           <w:rFonts w:ascii="Arial Narrow" w:eastAsia="Calibri" w:hAnsi="Arial Narrow" w:cs="Times New Roman"/>
@@ -86,7 +87,18 @@
           <w:szCs w:val="19"/>
           <w:lang w:val="es-ES"/>
         </w:rPr>
-        <w:t xml:space="preserve">Calle Santa Susana 43, Piso 2, 33007, Oviedo, </w:t>
+        <w:t xml:space="preserve">Calle </w:t>
+      </w:r>
+      <w:bookmarkEnd w:id="0"/>
+      <w:r>
+        <w:rPr>
+          <w:rFonts w:ascii="Arial Narrow" w:eastAsia="Calibri" w:hAnsi="Arial Narrow" w:cs="Times New Roman"/>
+          <w:w w:val="105"/>
+          <w:sz w:val="22"/>
+          <w:szCs w:val="19"/>
+          <w:lang w:val="es-ES"/>
+        </w:rPr>
+        <w:t xml:space="preserve">Santa Susana 43, Piso 2, 33007, Oviedo, </w:t>
       </w:r>
       <w:proofErr w:type="spellStart"/>
       <w:r>
@@ -107,11 +119,11 @@
         <w:ind w:right="476"/>
         <w:jc w:val="center"/>
         <w:rPr>
+          <w:rStyle w:val="Hyperlink"/>
           <w:rFonts w:ascii="Arial Narrow" w:eastAsia="Calibri" w:hAnsi="Arial Narrow" w:cs="Times New Roman"/>
-          <w:color w:val="0563C1"/>
+          <w:w w:val="105"/>
           <w:sz w:val="22"/>
           <w:szCs w:val="19"/>
-          <w:u w:val="single"/>
         </w:rPr>
       </w:pPr>
       <w:r>
@@ -133,29 +145,7 @@
             <w:szCs w:val="19"/>
             <w:u w:val="single"/>
           </w:rPr>
-          <w:t>jaimeggb@outlo</w:t>
-        </w:r>
-        <w:r>
-          <w:rPr>
-            <w:rFonts w:ascii="Arial Narrow" w:eastAsia="Calibri" w:hAnsi="Arial Narrow" w:cs="Times New Roman"/>
-            <w:color w:val="0563C1"/>
-            <w:w w:val="105"/>
-            <w:sz w:val="22"/>
-            <w:szCs w:val="19"/>
-            <w:u w:val="single"/>
-          </w:rPr>
-          <w:t>o</w:t>
-        </w:r>
-        <w:r>
-          <w:rPr>
-            <w:rFonts w:ascii="Arial Narrow" w:eastAsia="Calibri" w:hAnsi="Arial Narrow" w:cs="Times New Roman"/>
-            <w:color w:val="0563C1"/>
-            <w:w w:val="105"/>
-            <w:sz w:val="22"/>
-            <w:szCs w:val="19"/>
-            <w:u w:val="single"/>
-          </w:rPr>
-          <w:t>k.com</w:t>
+          <w:t>jaimeggb@outlook.com</w:t>
         </w:r>
         <w:r>
           <w:rPr>
@@ -177,7 +167,7 @@
         </w:rPr>
         <w:t xml:space="preserve">| </w:t>
       </w:r>
-      <w:bookmarkStart w:id="0" w:name="_Hlk121995559"/>
+      <w:bookmarkStart w:id="1" w:name="_Hlk121995559"/>
       <w:r>
         <w:rPr>
           <w:rFonts w:ascii="Arial Narrow" w:eastAsia="Calibri" w:hAnsi="Arial Narrow" w:cs="Times New Roman"/>
@@ -234,25 +224,7 @@
           <w:sz w:val="22"/>
           <w:szCs w:val="19"/>
         </w:rPr>
-        <w:t>jaim</w:t>
-      </w:r>
-      <w:r>
-        <w:rPr>
-          <w:rStyle w:val="Hyperlink"/>
-          <w:rFonts w:ascii="Arial Narrow" w:eastAsia="Calibri" w:hAnsi="Arial Narrow" w:cs="Times New Roman"/>
-          <w:sz w:val="22"/>
-          <w:szCs w:val="19"/>
-        </w:rPr>
-        <w:t>e</w:t>
-      </w:r>
-      <w:r>
-        <w:rPr>
-          <w:rStyle w:val="Hyperlink"/>
-          <w:rFonts w:ascii="Arial Narrow" w:eastAsia="Calibri" w:hAnsi="Arial Narrow" w:cs="Times New Roman"/>
-          <w:sz w:val="22"/>
-          <w:szCs w:val="19"/>
-        </w:rPr>
-        <w:t>-gonzalez-gb</w:t>
+        <w:t>jaime-gonzalez-gb</w:t>
       </w:r>
       <w:proofErr w:type="spellEnd"/>
       <w:r>
@@ -283,7 +255,7 @@
         </w:rPr>
         <w:t xml:space="preserve"> </w:t>
       </w:r>
-      <w:bookmarkEnd w:id="0"/>
+      <w:bookmarkEnd w:id="1"/>
       <w:r>
         <w:rPr>
           <w:rFonts w:ascii="Arial Narrow" w:eastAsia="Calibri" w:hAnsi="Arial Narrow" w:cs="Times New Roman"/>
@@ -302,39 +274,19 @@
             <w:sz w:val="22"/>
             <w:szCs w:val="19"/>
           </w:rPr>
-          <w:t>jaimeggb.gi</w:t>
-        </w:r>
-        <w:r>
-          <w:rPr>
-            <w:rStyle w:val="Hyperlink"/>
-            <w:rFonts w:ascii="Arial Narrow" w:eastAsia="Calibri" w:hAnsi="Arial Narrow" w:cs="Times New Roman"/>
-            <w:w w:val="105"/>
-            <w:sz w:val="22"/>
-            <w:szCs w:val="19"/>
-          </w:rPr>
-          <w:t>t</w:t>
-        </w:r>
-        <w:r>
-          <w:rPr>
-            <w:rStyle w:val="Hyperlink"/>
-            <w:rFonts w:ascii="Arial Narrow" w:eastAsia="Calibri" w:hAnsi="Arial Narrow" w:cs="Times New Roman"/>
-            <w:w w:val="105"/>
-            <w:sz w:val="22"/>
-            <w:szCs w:val="19"/>
-          </w:rPr>
-          <w:t>hub.io/</w:t>
+          <w:t>jaimeggb.github.io/</w:t>
         </w:r>
       </w:hyperlink>
     </w:p>
     <w:p>
       <w:pPr>
-        <w:spacing w:before="8" w:after="160" w:line="259" w:lineRule="auto"/>
+        <w:spacing w:after="0" w:line="259" w:lineRule="auto"/>
         <w:ind w:right="476"/>
-        <w:jc w:val="center"/>
         <w:rPr>
           <w:rFonts w:ascii="Arial Narrow" w:eastAsia="Calibri" w:hAnsi="Arial Narrow" w:cs="Times New Roman"/>
-          <w:sz w:val="18"/>
-          <w:szCs w:val="22"/>
+          <w:w w:val="105"/>
+          <w:sz w:val="22"/>
+          <w:szCs w:val="19"/>
         </w:rPr>
       </w:pPr>
     </w:p>
@@ -385,6 +337,126 @@
                 <w:b/>
                 <w:szCs w:val="19"/>
               </w:rPr>
+              <w:t>SUMMARY</w:t>
+            </w:r>
+          </w:p>
+        </w:tc>
+        <w:tc>
+          <w:tcPr>
+            <w:tcW w:w="1617" w:type="pct"/>
+            <w:tcBorders>
+              <w:bottom w:val="single" w:sz="4" w:space="0" w:color="auto"/>
+            </w:tcBorders>
+          </w:tcPr>
+          <w:p>
+            <w:pPr>
+              <w:tabs>
+                <w:tab w:val="left" w:pos="8181"/>
+              </w:tabs>
+              <w:jc w:val="both"/>
+              <w:rPr>
+                <w:rFonts w:ascii="Arial Narrow" w:hAnsi="Arial Narrow"/>
+                <w:b/>
+                <w:szCs w:val="19"/>
+              </w:rPr>
+            </w:pPr>
+          </w:p>
+        </w:tc>
+      </w:tr>
+      <w:tr>
+        <w:trPr>
+          <w:trHeight w:val="333"/>
+        </w:trPr>
+        <w:tc>
+          <w:tcPr>
+            <w:tcW w:w="5000" w:type="pct"/>
+            <w:gridSpan w:val="3"/>
+            <w:tcBorders>
+              <w:top w:val="single" w:sz="4" w:space="0" w:color="auto"/>
+            </w:tcBorders>
+          </w:tcPr>
+          <w:p>
+            <w:pPr>
+              <w:tabs>
+                <w:tab w:val="left" w:pos="8181"/>
+              </w:tabs>
+              <w:jc w:val="both"/>
+              <w:rPr>
+                <w:rFonts w:ascii="Arial Narrow" w:hAnsi="Arial Narrow"/>
+                <w:bCs/>
+                <w:szCs w:val="19"/>
+              </w:rPr>
+            </w:pPr>
+          </w:p>
+          <w:p>
+            <w:pPr>
+              <w:jc w:val="both"/>
+              <w:rPr>
+                <w:rFonts w:ascii="Arial Narrow" w:hAnsi="Arial Narrow"/>
+                <w:bCs/>
+                <w:szCs w:val="19"/>
+              </w:rPr>
+            </w:pPr>
+            <w:r>
+              <w:rPr>
+                <w:rFonts w:ascii="Arial Narrow" w:hAnsi="Arial Narrow"/>
+                <w:bCs/>
+                <w:szCs w:val="19"/>
+              </w:rPr>
+              <w:t>Imperial College London Engineer with experience in Strategy Consulting</w:t>
+            </w:r>
+            <w:r>
+              <w:rPr>
+                <w:rFonts w:ascii="Arial Narrow" w:hAnsi="Arial Narrow"/>
+                <w:bCs/>
+                <w:szCs w:val="19"/>
+              </w:rPr>
+              <w:t xml:space="preserve"> and extensive knowledge of computer programming and AI</w:t>
+            </w:r>
+          </w:p>
+          <w:p>
+            <w:pPr>
+              <w:tabs>
+                <w:tab w:val="left" w:pos="8181"/>
+              </w:tabs>
+              <w:jc w:val="both"/>
+              <w:rPr>
+                <w:rFonts w:ascii="Arial Narrow" w:hAnsi="Arial Narrow"/>
+                <w:b/>
+                <w:szCs w:val="19"/>
+              </w:rPr>
+            </w:pPr>
+          </w:p>
+        </w:tc>
+      </w:tr>
+      <w:tr>
+        <w:trPr>
+          <w:trHeight w:val="333"/>
+        </w:trPr>
+        <w:tc>
+          <w:tcPr>
+            <w:tcW w:w="3383" w:type="pct"/>
+            <w:gridSpan w:val="2"/>
+            <w:tcBorders>
+              <w:bottom w:val="single" w:sz="4" w:space="0" w:color="auto"/>
+            </w:tcBorders>
+          </w:tcPr>
+          <w:p>
+            <w:pPr>
+              <w:spacing w:before="95"/>
+              <w:jc w:val="both"/>
+              <w:rPr>
+                <w:rFonts w:ascii="Arial Narrow" w:hAnsi="Arial Narrow"/>
+                <w:b/>
+                <w:szCs w:val="19"/>
+              </w:rPr>
+            </w:pPr>
+            <w:r>
+              <w:rPr>
+                <w:rFonts w:ascii="Arial Narrow" w:hAnsi="Arial Narrow"/>
+                <w:b/>
+                <w:szCs w:val="19"/>
+              </w:rPr>
               <w:t>EDUCATION</w:t>
             </w:r>
           </w:p>
@@ -569,32 +641,15 @@
                 <w:szCs w:val="19"/>
                 <w:lang w:bidi="en-GB"/>
               </w:rPr>
-              <w:t xml:space="preserve">Master of Engineering in Mechanical </w:t>
-            </w:r>
-            <w:r>
-              <w:rPr>
-                <w:rFonts w:ascii="Arial Narrow" w:eastAsia="Arial" w:hAnsi="Arial Narrow" w:cs="Arial"/>
-                <w:i/>
-                <w:szCs w:val="19"/>
-                <w:lang w:bidi="en-GB"/>
-              </w:rPr>
-              <w:t>Engineering</w:t>
-            </w:r>
-            <w:r>
-              <w:rPr>
-                <w:rFonts w:ascii="Arial Narrow" w:eastAsia="Arial" w:hAnsi="Arial Narrow" w:cs="Arial"/>
-                <w:szCs w:val="19"/>
-                <w:lang w:bidi="en-GB"/>
-              </w:rPr>
-              <w:t xml:space="preserve"> -</w:t>
-            </w:r>
-            <w:r>
-              <w:rPr>
-                <w:rFonts w:ascii="Arial Narrow" w:eastAsia="Arial" w:hAnsi="Arial Narrow" w:cs="Arial"/>
-                <w:szCs w:val="19"/>
-                <w:lang w:bidi="en-GB"/>
-              </w:rPr>
-              <w:t xml:space="preserve"> Graduated with Upper Second Class Honours</w:t>
+              <w:t>Master of Engineering in Mechanical Engineering</w:t>
+            </w:r>
+            <w:r>
+              <w:rPr>
+                <w:rFonts w:ascii="Arial Narrow" w:eastAsia="Arial" w:hAnsi="Arial Narrow" w:cs="Arial"/>
+                <w:szCs w:val="19"/>
+                <w:lang w:bidi="en-GB"/>
+              </w:rPr>
+              <w:t xml:space="preserve"> - Graduated with Upper Second Class Honours</w:t>
             </w:r>
           </w:p>
           <w:p>
@@ -642,23 +697,7 @@
                 <w:szCs w:val="19"/>
                 <w:lang w:bidi="en-GB"/>
               </w:rPr>
-              <w:t xml:space="preserve"> Technology, </w:t>
-            </w:r>
-            <w:r>
-              <w:rPr>
-                <w:rFonts w:ascii="Arial Narrow" w:eastAsia="Arial" w:hAnsi="Arial Narrow" w:cs="Arial"/>
-                <w:szCs w:val="19"/>
-                <w:lang w:bidi="en-GB"/>
-              </w:rPr>
-              <w:t>Business,</w:t>
-            </w:r>
-            <w:r>
-              <w:rPr>
-                <w:rFonts w:ascii="Arial Narrow" w:eastAsia="Arial" w:hAnsi="Arial Narrow" w:cs="Arial"/>
-                <w:szCs w:val="19"/>
-                <w:lang w:bidi="en-GB"/>
-              </w:rPr>
-              <w:t xml:space="preserve"> and the Market </w:t>
+              <w:t xml:space="preserve"> Technology, Business, and the Market </w:t>
             </w:r>
             <w:r>
               <w:rPr>
@@ -979,7 +1018,27 @@
                 <w:szCs w:val="19"/>
                 <w:lang w:bidi="en-GB"/>
               </w:rPr>
-              <w:t xml:space="preserve"> - Mathematics (A*), Science  (A*), Additional Science (A*), Geography (A*), French (A*), English Literature (A*), English Language (A), ICT (A*), Spanish language (A*)</w:t>
+              <w:t xml:space="preserve"> - Mathematics (A*), </w:t>
+            </w:r>
+            <w:proofErr w:type="gramStart"/>
+            <w:r>
+              <w:rPr>
+                <w:rFonts w:ascii="Arial Narrow" w:eastAsia="Arial" w:hAnsi="Arial Narrow" w:cs="Arial"/>
+                <w:bCs/>
+                <w:szCs w:val="19"/>
+                <w:lang w:bidi="en-GB"/>
+              </w:rPr>
+              <w:t>Science  (</w:t>
+            </w:r>
+            <w:proofErr w:type="gramEnd"/>
+            <w:r>
+              <w:rPr>
+                <w:rFonts w:ascii="Arial Narrow" w:eastAsia="Arial" w:hAnsi="Arial Narrow" w:cs="Arial"/>
+                <w:bCs/>
+                <w:szCs w:val="19"/>
+                <w:lang w:bidi="en-GB"/>
+              </w:rPr>
+              <w:t>A*), Additional Science (A*), Geography (A*), French (A*), English Literature (A*), English Language (A), ICT (A*), Spanish language (A*)</w:t>
             </w:r>
           </w:p>
           <w:p>
@@ -1202,16 +1261,7 @@
                 <w:szCs w:val="19"/>
                 <w:lang w:bidi="en-GB"/>
               </w:rPr>
-              <w:t xml:space="preserve">Computer </w:t>
-            </w:r>
-            <w:r>
-              <w:rPr>
-                <w:rFonts w:ascii="Arial Narrow" w:eastAsia="Arial" w:hAnsi="Arial Narrow" w:cs="Arial"/>
-                <w:i/>
-                <w:szCs w:val="19"/>
-                <w:lang w:bidi="en-GB"/>
-              </w:rPr>
-              <w:t xml:space="preserve">programming </w:t>
+              <w:t xml:space="preserve">Computer programming </w:t>
             </w:r>
             <w:r>
               <w:rPr>
@@ -1509,16 +1559,7 @@
                 <w:szCs w:val="19"/>
                 <w:lang w:bidi="en-GB"/>
               </w:rPr>
-              <w:t>TensorFlow</w:t>
-            </w:r>
-            <w:r>
-              <w:rPr>
-                <w:rFonts w:ascii="Arial Narrow" w:eastAsia="Arial" w:hAnsi="Arial Narrow" w:cs="Arial"/>
-                <w:iCs/>
-                <w:szCs w:val="19"/>
-                <w:lang w:bidi="en-GB"/>
-              </w:rPr>
-              <w:t xml:space="preserve"> developer professional certificate by Deeplearning.AI</w:t>
+              <w:t>TensorFlow developer professional certificate by Deeplearning.AI</w:t>
             </w:r>
             <w:r>
               <w:rPr>
@@ -2006,7 +2047,25 @@
                 <w:szCs w:val="19"/>
                 <w:lang w:bidi="en-GB"/>
               </w:rPr>
-              <w:t xml:space="preserve">Obtained job as a result of making “outstanding contributions to the </w:t>
+              <w:t xml:space="preserve">Obtained job </w:t>
+            </w:r>
+            <w:proofErr w:type="gramStart"/>
+            <w:r>
+              <w:rPr>
+                <w:rFonts w:ascii="Arial Narrow" w:eastAsia="Arial" w:hAnsi="Arial Narrow" w:cs="Arial"/>
+                <w:szCs w:val="19"/>
+                <w:lang w:bidi="en-GB"/>
+              </w:rPr>
+              <w:t>as a result of</w:t>
+            </w:r>
+            <w:proofErr w:type="gramEnd"/>
+            <w:r>
+              <w:rPr>
+                <w:rFonts w:ascii="Arial Narrow" w:eastAsia="Arial" w:hAnsi="Arial Narrow" w:cs="Arial"/>
+                <w:szCs w:val="19"/>
+                <w:lang w:bidi="en-GB"/>
+              </w:rPr>
+              <w:t xml:space="preserve"> making “outstanding contributions to the </w:t>
             </w:r>
             <w:r>
               <w:rPr>
@@ -2324,7 +2383,25 @@
                 <w:szCs w:val="19"/>
                 <w:lang w:bidi="en-GB"/>
               </w:rPr>
-              <w:t xml:space="preserve"> Mason, a global research and consulting firm in the Telecoms, Media and Technology (TMT) sector</w:t>
+              <w:t xml:space="preserve"> Mason, a global research and consulting firm in the Telecoms, </w:t>
+            </w:r>
+            <w:proofErr w:type="gramStart"/>
+            <w:r>
+              <w:rPr>
+                <w:rFonts w:ascii="Arial Narrow" w:eastAsia="Arial" w:hAnsi="Arial Narrow" w:cs="Arial"/>
+                <w:szCs w:val="19"/>
+                <w:lang w:bidi="en-GB"/>
+              </w:rPr>
+              <w:t>Media</w:t>
+            </w:r>
+            <w:proofErr w:type="gramEnd"/>
+            <w:r>
+              <w:rPr>
+                <w:rFonts w:ascii="Arial Narrow" w:eastAsia="Arial" w:hAnsi="Arial Narrow" w:cs="Arial"/>
+                <w:szCs w:val="19"/>
+                <w:lang w:bidi="en-GB"/>
+              </w:rPr>
+              <w:t xml:space="preserve"> and Technology (TMT) sector</w:t>
             </w:r>
           </w:p>
           <w:p>
@@ -2584,6 +2661,7 @@
                 <w:sz w:val="20"/>
                 <w:szCs w:val="19"/>
               </w:rPr>
+              <w:lastRenderedPageBreak/>
               <w:t xml:space="preserve">An engagement </w:t>
             </w:r>
             <w:r>
@@ -2660,7 +2738,25 @@
                 <w:sz w:val="20"/>
                 <w:szCs w:val="19"/>
               </w:rPr>
-              <w:t xml:space="preserve">The team also relied on a customer research which was conducted by a specialized partner. </w:t>
+              <w:t xml:space="preserve">The team also relied on </w:t>
+            </w:r>
+            <w:proofErr w:type="gramStart"/>
+            <w:r>
+              <w:rPr>
+                <w:rFonts w:ascii="Arial Narrow" w:hAnsi="Arial Narrow"/>
+                <w:sz w:val="20"/>
+                <w:szCs w:val="19"/>
+              </w:rPr>
+              <w:t>a customer research</w:t>
+            </w:r>
+            <w:proofErr w:type="gramEnd"/>
+            <w:r>
+              <w:rPr>
+                <w:rFonts w:ascii="Arial Narrow" w:hAnsi="Arial Narrow"/>
+                <w:sz w:val="20"/>
+                <w:szCs w:val="19"/>
+              </w:rPr>
+              <w:t xml:space="preserve"> which was conducted by a specialized partner. </w:t>
             </w:r>
           </w:p>
           <w:p>
@@ -2680,13 +2776,23 @@
                 <w:szCs w:val="19"/>
               </w:rPr>
             </w:pPr>
+            <w:proofErr w:type="gramStart"/>
             <w:r>
               <w:rPr>
                 <w:rFonts w:ascii="Arial Narrow" w:hAnsi="Arial Narrow"/>
                 <w:sz w:val="20"/>
                 <w:szCs w:val="19"/>
               </w:rPr>
-              <w:t>Finally the team supported the client in the business plan assessment</w:t>
+              <w:t>Finally</w:t>
+            </w:r>
+            <w:proofErr w:type="gramEnd"/>
+            <w:r>
+              <w:rPr>
+                <w:rFonts w:ascii="Arial Narrow" w:hAnsi="Arial Narrow"/>
+                <w:sz w:val="20"/>
+                <w:szCs w:val="19"/>
+              </w:rPr>
+              <w:t xml:space="preserve"> the team supported the client in the business plan assessment</w:t>
             </w:r>
           </w:p>
         </w:tc>
@@ -3079,7 +3185,7 @@
                 <w:szCs w:val="19"/>
                 <w:lang w:bidi="en-GB"/>
               </w:rPr>
-              <w:t>,</w:t>
+              <w:t xml:space="preserve">, </w:t>
             </w:r>
             <w:r>
               <w:rPr>
@@ -3089,7 +3195,7 @@
                 <w:szCs w:val="19"/>
                 <w:lang w:bidi="en-GB"/>
               </w:rPr>
-              <w:t xml:space="preserve"> </w:t>
+              <w:t>frameworks</w:t>
             </w:r>
             <w:r>
               <w:rPr>
@@ -3099,13 +3205,19 @@
                 <w:szCs w:val="19"/>
                 <w:lang w:bidi="en-GB"/>
               </w:rPr>
-              <w:t>frameworks</w:t>
-            </w:r>
-            <w:r>
-              <w:rPr>
-                <w:rFonts w:ascii="Arial Narrow" w:eastAsia="Arial" w:hAnsi="Arial Narrow" w:cs="Arial"/>
-                <w:i/>
-                <w:iCs/>
+              <w:t xml:space="preserve"> &amp; tools </w:t>
+            </w:r>
+            <w:r>
+              <w:rPr>
+                <w:rFonts w:ascii="Arial Narrow" w:eastAsia="Arial" w:hAnsi="Arial Narrow" w:cs="Arial"/>
+                <w:szCs w:val="19"/>
+                <w:lang w:bidi="en-GB"/>
+              </w:rPr>
+              <w:t>–</w:t>
+            </w:r>
+            <w:r>
+              <w:rPr>
+                <w:rFonts w:ascii="Arial Narrow" w:eastAsia="Arial" w:hAnsi="Arial Narrow" w:cs="Arial"/>
                 <w:szCs w:val="19"/>
                 <w:lang w:bidi="en-GB"/>
               </w:rPr>
@@ -3114,32 +3226,6 @@
             <w:r>
               <w:rPr>
                 <w:rFonts w:ascii="Arial Narrow" w:eastAsia="Arial" w:hAnsi="Arial Narrow" w:cs="Arial"/>
-                <w:i/>
-                <w:iCs/>
-                <w:szCs w:val="19"/>
-                <w:lang w:bidi="en-GB"/>
-              </w:rPr>
-              <w:t xml:space="preserve">&amp; tools </w:t>
-            </w:r>
-            <w:r>
-              <w:rPr>
-                <w:rFonts w:ascii="Arial Narrow" w:eastAsia="Arial" w:hAnsi="Arial Narrow" w:cs="Arial"/>
-                <w:szCs w:val="19"/>
-                <w:lang w:bidi="en-GB"/>
-              </w:rPr>
-              <w:t>–</w:t>
-            </w:r>
-            <w:r>
-              <w:rPr>
-                <w:rFonts w:ascii="Arial Narrow" w:eastAsia="Arial" w:hAnsi="Arial Narrow" w:cs="Arial"/>
-                <w:szCs w:val="19"/>
-                <w:lang w:bidi="en-GB"/>
-              </w:rPr>
-              <w:t xml:space="preserve"> </w:t>
-            </w:r>
-            <w:r>
-              <w:rPr>
-                <w:rFonts w:ascii="Arial Narrow" w:eastAsia="Arial" w:hAnsi="Arial Narrow" w:cs="Arial"/>
                 <w:szCs w:val="19"/>
                 <w:lang w:bidi="en-GB"/>
               </w:rPr>
@@ -3183,15 +3269,7 @@
                 <w:szCs w:val="19"/>
                 <w:lang w:bidi="en-GB"/>
               </w:rPr>
-              <w:t xml:space="preserve">, </w:t>
-            </w:r>
-            <w:r>
-              <w:rPr>
-                <w:rFonts w:ascii="Arial Narrow" w:eastAsia="Arial" w:hAnsi="Arial Narrow" w:cs="Arial"/>
-                <w:szCs w:val="19"/>
-                <w:lang w:bidi="en-GB"/>
-              </w:rPr>
-              <w:t xml:space="preserve">TensorFlow Extended, </w:t>
+              <w:t xml:space="preserve">, TensorFlow Extended, </w:t>
             </w:r>
             <w:proofErr w:type="spellStart"/>
             <w:r>
@@ -3527,15 +3605,7 @@
                 <w:color w:val="202124"/>
                 <w:shd w:val="clear" w:color="auto" w:fill="FFFFFF"/>
               </w:rPr>
-              <w:t xml:space="preserve">HTML </w:t>
-            </w:r>
-            <w:r>
-              <w:rPr>
-                <w:rFonts w:ascii="Arial" w:hAnsi="Arial" w:cs="Arial"/>
-                <w:color w:val="202124"/>
-                <w:shd w:val="clear" w:color="auto" w:fill="FFFFFF"/>
-              </w:rPr>
-              <w:t xml:space="preserve">and </w:t>
+              <w:t xml:space="preserve">HTML and </w:t>
             </w:r>
             <w:r>
               <w:rPr>
@@ -3602,15 +3672,7 @@
                 <w:szCs w:val="19"/>
                 <w:lang w:bidi="en-GB"/>
               </w:rPr>
-              <w:t xml:space="preserve"> || </w:t>
-            </w:r>
-            <w:r>
-              <w:rPr>
-                <w:rFonts w:ascii="Arial Narrow" w:eastAsia="Arial" w:hAnsi="Arial Narrow" w:cs="Arial"/>
-                <w:szCs w:val="19"/>
-                <w:lang w:bidi="en-GB"/>
-              </w:rPr>
-              <w:t xml:space="preserve">Shell (Bash) for Debian Linux || </w:t>
+              <w:t xml:space="preserve"> || Shell (Bash) for Debian Linux || </w:t>
             </w:r>
             <w:proofErr w:type="spellStart"/>
             <w:r>
@@ -3628,15 +3690,7 @@
                 <w:szCs w:val="19"/>
                 <w:lang w:bidi="en-GB"/>
               </w:rPr>
-              <w:t xml:space="preserve"> for Windows</w:t>
-            </w:r>
-            <w:r>
-              <w:rPr>
-                <w:rFonts w:ascii="Arial Narrow" w:eastAsia="Arial" w:hAnsi="Arial Narrow" w:cs="Arial"/>
-                <w:szCs w:val="19"/>
-                <w:lang w:bidi="en-GB"/>
-              </w:rPr>
-              <w:t xml:space="preserve"> || </w:t>
+              <w:t xml:space="preserve"> for Windows || </w:t>
             </w:r>
             <w:r>
               <w:rPr>
@@ -4152,25 +4206,7 @@
                 <w:szCs w:val="19"/>
                 <w:lang w:bidi="en-GB"/>
               </w:rPr>
-              <w:t xml:space="preserve"> (</w:t>
-            </w:r>
-            <w:r>
-              <w:rPr>
-                <w:rFonts w:ascii="Arial Narrow" w:eastAsia="Arial" w:hAnsi="Arial Narrow" w:cs="Arial"/>
-                <w:bCs/>
-                <w:szCs w:val="19"/>
-                <w:lang w:bidi="en-GB"/>
-              </w:rPr>
-              <w:t>Los Angeles</w:t>
-            </w:r>
-            <w:r>
-              <w:rPr>
-                <w:rFonts w:ascii="Arial Narrow" w:eastAsia="Arial" w:hAnsi="Arial Narrow" w:cs="Arial"/>
-                <w:bCs/>
-                <w:szCs w:val="19"/>
-                <w:lang w:bidi="en-GB"/>
-              </w:rPr>
-              <w:t>)</w:t>
+              <w:t xml:space="preserve"> (Los Angeles)</w:t>
             </w:r>
           </w:p>
           <w:p>
@@ -4220,23 +4256,7 @@
                 <w:szCs w:val="19"/>
                 <w:lang w:bidi="en-GB"/>
               </w:rPr>
-              <w:t xml:space="preserve"> </w:t>
-            </w:r>
-            <w:r>
-              <w:rPr>
-                <w:rFonts w:ascii="Arial Narrow" w:eastAsia="Arial" w:hAnsi="Arial Narrow" w:cs="Arial"/>
-                <w:szCs w:val="19"/>
-                <w:lang w:bidi="en-GB"/>
-              </w:rPr>
-              <w:t>Have always been gifted at</w:t>
-            </w:r>
-            <w:r>
-              <w:rPr>
-                <w:rFonts w:ascii="Arial Narrow" w:eastAsia="Arial" w:hAnsi="Arial Narrow" w:cs="Arial"/>
-                <w:szCs w:val="19"/>
-                <w:lang w:bidi="en-GB"/>
-              </w:rPr>
-              <w:t xml:space="preserve"> teaching concepts to others, mainly because I enjoy learning, structuring information rigorously and explaining things</w:t>
+              <w:t xml:space="preserve"> Have always been gifted at teaching concepts to others, mainly because I enjoy learning, structuring information rigorously and explaining things</w:t>
             </w:r>
           </w:p>
           <w:p>
@@ -4286,15 +4306,7 @@
                 <w:szCs w:val="19"/>
                 <w:lang w:bidi="en-GB"/>
               </w:rPr>
-              <w:t xml:space="preserve"> </w:t>
-            </w:r>
-            <w:r>
-              <w:rPr>
-                <w:rFonts w:ascii="Arial Narrow" w:eastAsia="Arial" w:hAnsi="Arial Narrow" w:cs="Arial"/>
-                <w:szCs w:val="19"/>
-                <w:lang w:bidi="en-GB"/>
-              </w:rPr>
-              <w:t>C</w:t>
+              <w:t xml:space="preserve"> C</w:t>
             </w:r>
             <w:r>
               <w:rPr>
@@ -4386,79 +4398,25 @@
                 <w:szCs w:val="19"/>
                 <w:lang w:bidi="en-GB"/>
               </w:rPr>
-              <w:t xml:space="preserve"> Have played team sports (rugby and football) all my life and have learnt to help teams thrive </w:t>
-            </w:r>
-            <w:r>
-              <w:rPr>
-                <w:rFonts w:ascii="Arial Narrow" w:eastAsia="Arial" w:hAnsi="Arial Narrow" w:cs="Arial"/>
-                <w:szCs w:val="19"/>
-                <w:lang w:bidi="en-GB"/>
-              </w:rPr>
-              <w:t>by</w:t>
-            </w:r>
-            <w:r>
-              <w:rPr>
-                <w:rFonts w:ascii="Arial Narrow" w:eastAsia="Arial" w:hAnsi="Arial Narrow" w:cs="Arial"/>
-                <w:szCs w:val="19"/>
-                <w:lang w:bidi="en-GB"/>
-              </w:rPr>
-              <w:t xml:space="preserve"> maintain</w:t>
-            </w:r>
-            <w:r>
-              <w:rPr>
-                <w:rFonts w:ascii="Arial Narrow" w:eastAsia="Arial" w:hAnsi="Arial Narrow" w:cs="Arial"/>
-                <w:szCs w:val="19"/>
-                <w:lang w:bidi="en-GB"/>
-              </w:rPr>
-              <w:t>ing</w:t>
-            </w:r>
-            <w:r>
-              <w:rPr>
-                <w:rFonts w:ascii="Arial Narrow" w:eastAsia="Arial" w:hAnsi="Arial Narrow" w:cs="Arial"/>
-                <w:szCs w:val="19"/>
-                <w:lang w:bidi="en-GB"/>
-              </w:rPr>
-              <w:t xml:space="preserve"> winning habits</w:t>
-            </w:r>
-            <w:r>
-              <w:rPr>
-                <w:rFonts w:ascii="Arial Narrow" w:eastAsia="Arial" w:hAnsi="Arial Narrow" w:cs="Arial"/>
-                <w:szCs w:val="19"/>
-                <w:lang w:bidi="en-GB"/>
-              </w:rPr>
-              <w:t xml:space="preserve">, nurturing </w:t>
-            </w:r>
-            <w:r>
-              <w:rPr>
-                <w:rFonts w:ascii="Arial Narrow" w:eastAsia="Arial" w:hAnsi="Arial Narrow" w:cs="Arial"/>
-                <w:szCs w:val="19"/>
-                <w:lang w:bidi="en-GB"/>
-              </w:rPr>
-              <w:t>positive environments</w:t>
-            </w:r>
-            <w:r>
-              <w:rPr>
-                <w:rFonts w:ascii="Arial Narrow" w:eastAsia="Arial" w:hAnsi="Arial Narrow" w:cs="Arial"/>
-                <w:szCs w:val="19"/>
-                <w:lang w:bidi="en-GB"/>
-              </w:rPr>
-              <w:t xml:space="preserve"> and exercising </w:t>
-            </w:r>
-            <w:r>
-              <w:rPr>
-                <w:rFonts w:ascii="Arial Narrow" w:eastAsia="Arial" w:hAnsi="Arial Narrow" w:cs="Arial"/>
-                <w:szCs w:val="19"/>
-                <w:lang w:bidi="en-GB"/>
-              </w:rPr>
-              <w:t xml:space="preserve">effective </w:t>
-            </w:r>
-            <w:r>
-              <w:rPr>
-                <w:rFonts w:ascii="Arial Narrow" w:eastAsia="Arial" w:hAnsi="Arial Narrow" w:cs="Arial"/>
-                <w:szCs w:val="19"/>
-                <w:lang w:bidi="en-GB"/>
-              </w:rPr>
-              <w:t>conflict resolution</w:t>
+              <w:t xml:space="preserve"> Have played team sports (rugby and football) all my life and have learnt to help teams thrive by maintaining winning habits, nurturing positive </w:t>
+            </w:r>
+            <w:proofErr w:type="gramStart"/>
+            <w:r>
+              <w:rPr>
+                <w:rFonts w:ascii="Arial Narrow" w:eastAsia="Arial" w:hAnsi="Arial Narrow" w:cs="Arial"/>
+                <w:szCs w:val="19"/>
+                <w:lang w:bidi="en-GB"/>
+              </w:rPr>
+              <w:t>environments</w:t>
+            </w:r>
+            <w:proofErr w:type="gramEnd"/>
+            <w:r>
+              <w:rPr>
+                <w:rFonts w:ascii="Arial Narrow" w:eastAsia="Arial" w:hAnsi="Arial Narrow" w:cs="Arial"/>
+                <w:szCs w:val="19"/>
+                <w:lang w:bidi="en-GB"/>
+              </w:rPr>
+              <w:t xml:space="preserve"> and exercising effective conflict resolution</w:t>
             </w:r>
           </w:p>
           <w:p>
@@ -5032,7 +4990,25 @@
                 <w:szCs w:val="19"/>
                 <w:lang w:bidi="en-GB"/>
               </w:rPr>
-              <w:t>Project titles were: "Improving Engine Efficiency", "Turbocharger Matching" and "Modelling of Lithium Ion Batteries"</w:t>
+              <w:t xml:space="preserve">Project titles were: "Improving Engine Efficiency", "Turbocharger Matching" and "Modelling of </w:t>
+            </w:r>
+            <w:proofErr w:type="gramStart"/>
+            <w:r>
+              <w:rPr>
+                <w:rFonts w:ascii="Arial Narrow" w:eastAsia="Arial" w:hAnsi="Arial Narrow" w:cs="Arial"/>
+                <w:szCs w:val="19"/>
+                <w:lang w:bidi="en-GB"/>
+              </w:rPr>
+              <w:t>Lithium Ion</w:t>
+            </w:r>
+            <w:proofErr w:type="gramEnd"/>
+            <w:r>
+              <w:rPr>
+                <w:rFonts w:ascii="Arial Narrow" w:eastAsia="Arial" w:hAnsi="Arial Narrow" w:cs="Arial"/>
+                <w:szCs w:val="19"/>
+                <w:lang w:bidi="en-GB"/>
+              </w:rPr>
+              <w:t xml:space="preserve"> Batteries"</w:t>
             </w:r>
           </w:p>
           <w:p>
@@ -5360,7 +5336,25 @@
                 <w:szCs w:val="19"/>
                 <w:lang w:bidi="en-GB"/>
               </w:rPr>
-              <w:t>Worked in a team of five to develop a platform capable of mass producing fully customizable robots adept at traversing rough terrain for military purposes such as reconnaissance</w:t>
+              <w:t xml:space="preserve">Worked in a team of five to develop a platform capable of mass producing fully customizable </w:t>
+            </w:r>
+            <w:proofErr w:type="gramStart"/>
+            <w:r>
+              <w:rPr>
+                <w:rFonts w:ascii="Arial Narrow" w:eastAsia="Arial" w:hAnsi="Arial Narrow" w:cs="Arial"/>
+                <w:szCs w:val="19"/>
+                <w:lang w:bidi="en-GB"/>
+              </w:rPr>
+              <w:t>robots</w:t>
+            </w:r>
+            <w:proofErr w:type="gramEnd"/>
+            <w:r>
+              <w:rPr>
+                <w:rFonts w:ascii="Arial Narrow" w:eastAsia="Arial" w:hAnsi="Arial Narrow" w:cs="Arial"/>
+                <w:szCs w:val="19"/>
+                <w:lang w:bidi="en-GB"/>
+              </w:rPr>
+              <w:t xml:space="preserve"> adept at traversing rough terrain for military purposes such as reconnaissance</w:t>
             </w:r>
           </w:p>
           <w:p>
@@ -5524,7 +5518,25 @@
                 <w:szCs w:val="19"/>
                 <w:lang w:bidi="en-GB"/>
               </w:rPr>
-              <w:t>Project’s final presentation, my individual team contribution (including peer review) and project as a whole awarded A grades</w:t>
+              <w:t xml:space="preserve">Project’s final presentation, my individual team contribution (including peer review) and project </w:t>
+            </w:r>
+            <w:proofErr w:type="gramStart"/>
+            <w:r>
+              <w:rPr>
+                <w:rFonts w:ascii="Arial Narrow" w:eastAsia="Arial" w:hAnsi="Arial Narrow" w:cs="Arial"/>
+                <w:szCs w:val="19"/>
+                <w:lang w:bidi="en-GB"/>
+              </w:rPr>
+              <w:t>as a whole awarded</w:t>
+            </w:r>
+            <w:proofErr w:type="gramEnd"/>
+            <w:r>
+              <w:rPr>
+                <w:rFonts w:ascii="Arial Narrow" w:eastAsia="Arial" w:hAnsi="Arial Narrow" w:cs="Arial"/>
+                <w:szCs w:val="19"/>
+                <w:lang w:bidi="en-GB"/>
+              </w:rPr>
+              <w:t xml:space="preserve"> A grades</w:t>
             </w:r>
           </w:p>
           <w:p>
@@ -5555,30 +5567,6 @@
         <w:jc w:val="both"/>
         <w:rPr>
           <w:rFonts w:ascii="Arial Narrow" w:eastAsia="Calibri" w:hAnsi="Arial Narrow" w:cs="Times New Roman"/>
-          <w:sz w:val="20"/>
-          <w:szCs w:val="19"/>
-        </w:rPr>
-      </w:pPr>
-    </w:p>
-    <w:p>
-      <w:pPr>
-        <w:spacing w:after="160" w:line="259" w:lineRule="auto"/>
-        <w:jc w:val="both"/>
-        <w:rPr>
-          <w:rFonts w:ascii="Arial Narrow" w:eastAsia="Calibri" w:hAnsi="Arial Narrow" w:cs="Times New Roman"/>
-          <w:sz w:val="20"/>
-          <w:szCs w:val="19"/>
-        </w:rPr>
-      </w:pPr>
-    </w:p>
-    <w:p>
-      <w:pPr>
-        <w:spacing w:after="160" w:line="259" w:lineRule="auto"/>
-        <w:jc w:val="both"/>
-        <w:rPr>
-          <w:rFonts w:ascii="Arial Narrow" w:hAnsi="Arial Narrow"/>
-          <w:b/>
-          <w:bCs/>
           <w:sz w:val="20"/>
           <w:szCs w:val="19"/>
         </w:rPr>
@@ -7438,7 +7426,6 @@
   <w:style w:type="character" w:default="1" w:styleId="DefaultParagraphFont">
     <w:name w:val="Default Paragraph Font"/>
     <w:uiPriority w:val="1"/>
-    <w:semiHidden/>
     <w:unhideWhenUsed/>
   </w:style>
   <w:style w:type="table" w:default="1" w:styleId="TableNormal">

</xml_diff>